<commit_message>
Updating readme and tasks for data visualization
</commit_message>
<xml_diff>
--- a/Data Visualization Project Proposal.docx
+++ b/Data Visualization Project Proposal.docx
@@ -35,7 +35,19 @@
         <w:rPr>
           <w:rFonts w:ascii="Inter" w:hAnsi="Inter"/>
         </w:rPr>
-        <w:t>, Rodrigo Castanon, Alex De Santos, Ignacio Dominguez</w:t>
+        <w:t>, Rodrigo Castanon, Ale</w:t>
+      </w:r>
+      <w:r>
+        <w:rPr>
+          <w:rFonts w:ascii="Inter" w:hAnsi="Inter"/>
+        </w:rPr>
+        <w:t>jandro</w:t>
+      </w:r>
+      <w:r>
+        <w:rPr>
+          <w:rFonts w:ascii="Inter" w:hAnsi="Inter"/>
+        </w:rPr>
+        <w:t xml:space="preserve"> De Santos, Ignacio Dominguez</w:t>
       </w:r>
     </w:p>
     <w:p>
@@ -297,7 +309,7 @@
       <w:hyperlink r:id="rId4" w:history="1">
         <w:r>
           <w:rPr>
-            <w:rStyle w:val="Hyperlink"/>
+            <w:rStyle w:val="Hipervnculo"/>
             <w:rFonts w:ascii="Inter" w:hAnsi="Inter"/>
           </w:rPr>
           <w:t>Viral Hits</w:t>
@@ -336,7 +348,7 @@
       <w:hyperlink r:id="rId5" w:history="1">
         <w:r>
           <w:rPr>
-            <w:rStyle w:val="Hyperlink"/>
+            <w:rStyle w:val="Hipervnculo"/>
             <w:rFonts w:ascii="Inter" w:hAnsi="Inter"/>
           </w:rPr>
           <w:t>Spotify API</w:t>
@@ -397,7 +409,7 @@
     </w:p>
     <w:tbl>
       <w:tblPr>
-        <w:tblStyle w:val="TableGrid"/>
+        <w:tblStyle w:val="Tablaconcuadrcula"/>
         <w:tblW w:w="0" w:type="auto"/>
         <w:tblLook w:val="04A0" w:firstRow="1" w:lastRow="0" w:firstColumn="1" w:lastColumn="0" w:noHBand="0" w:noVBand="1"/>
       </w:tblPr>
@@ -613,7 +625,7 @@
     </w:p>
     <w:tbl>
       <w:tblPr>
-        <w:tblStyle w:val="TableGrid"/>
+        <w:tblStyle w:val="Tablaconcuadrcula"/>
         <w:tblW w:w="9350" w:type="dxa"/>
         <w:tblLook w:val="04A0" w:firstRow="1" w:lastRow="0" w:firstColumn="1" w:lastColumn="0" w:noHBand="0" w:noVBand="1"/>
       </w:tblPr>
@@ -905,21 +917,7 @@
         <w:rPr>
           <w:rFonts w:ascii="Inter" w:hAnsi="Inter"/>
         </w:rPr>
-        <w:t xml:space="preserve">goes a step further and breaks down the individual moments within those sections such as identifying the presence of a new instrument or percussion.  Though plausible, it is unlikely that this dataset will be used as the number of segments for each song is quite large and </w:t>
-      </w:r>
-      <w:proofErr w:type="gramStart"/>
-      <w:r>
-        <w:rPr>
-          <w:rFonts w:ascii="Inter" w:hAnsi="Inter"/>
-        </w:rPr>
-        <w:t>often times</w:t>
-      </w:r>
-      <w:proofErr w:type="gramEnd"/>
-      <w:r>
-        <w:rPr>
-          <w:rFonts w:ascii="Inter" w:hAnsi="Inter"/>
-        </w:rPr>
-        <w:t xml:space="preserve"> segments will overlap with one another, making it difficult to infer meaning of each individual segment. </w:t>
+        <w:t xml:space="preserve">goes a step further and breaks down the individual moments within those sections such as identifying the presence of a new instrument or percussion.  Though plausible, it is unlikely that this dataset will be used as the number of segments for each song is quite large and often times segments will overlap with one another, making it difficult to infer meaning of each individual segment. </w:t>
       </w:r>
     </w:p>
     <w:p>
@@ -996,19 +994,11 @@
         </w:rPr>
         <w:t xml:space="preserve">iscovery purposes given the subject matter. This may or may not generate additional hypotheses/questions that the users </w:t>
       </w:r>
-      <w:proofErr w:type="gramStart"/>
-      <w:r>
-        <w:rPr>
-          <w:rFonts w:ascii="Inter" w:hAnsi="Inter"/>
-        </w:rPr>
-        <w:t>formulates</w:t>
-      </w:r>
-      <w:proofErr w:type="gramEnd"/>
-      <w:r>
-        <w:rPr>
-          <w:rFonts w:ascii="Inter" w:hAnsi="Inter"/>
-        </w:rPr>
-        <w:t xml:space="preserve"> </w:t>
+      <w:r>
+        <w:rPr>
+          <w:rFonts w:ascii="Inter" w:hAnsi="Inter"/>
+        </w:rPr>
+        <w:t xml:space="preserve">formulates </w:t>
       </w:r>
       <w:r>
         <w:rPr>
@@ -1158,34 +1148,7 @@
           <w:b/>
           <w:bCs/>
         </w:rPr>
-        <w:t xml:space="preserve">An example visual could be </w:t>
-      </w:r>
-      <w:proofErr w:type="spellStart"/>
-      <w:r>
-        <w:rPr>
-          <w:rFonts w:ascii="Inter" w:hAnsi="Inter"/>
-          <w:b/>
-          <w:bCs/>
-        </w:rPr>
-        <w:t>a</w:t>
-      </w:r>
-      <w:proofErr w:type="spellEnd"/>
-      <w:r>
-        <w:rPr>
-          <w:rFonts w:ascii="Inter" w:hAnsi="Inter"/>
-          <w:b/>
-          <w:bCs/>
-        </w:rPr>
-        <w:t xml:space="preserve"> display of a given song based on key section </w:t>
-      </w:r>
-      <w:proofErr w:type="gramStart"/>
-      <w:r>
-        <w:rPr>
-          <w:rFonts w:ascii="Inter" w:hAnsi="Inter"/>
-          <w:b/>
-          <w:bCs/>
-        </w:rPr>
-        <w:t>timestamps</w:t>
+        <w:t>An example visual could be a display of a given song based on key section timestamps</w:t>
       </w:r>
       <w:r>
         <w:rPr>
@@ -1197,14 +1160,7 @@
         <w:rPr>
           <w:rFonts w:ascii="Inter" w:hAnsi="Inter"/>
         </w:rPr>
-        <w:t>All</w:t>
-      </w:r>
-      <w:proofErr w:type="gramEnd"/>
-      <w:r>
-        <w:rPr>
-          <w:rFonts w:ascii="Inter" w:hAnsi="Inter"/>
-        </w:rPr>
-        <w:t xml:space="preserve"> in all, there are a number of key tasks that users would likely find themselves in when engaging with the desired data visualization tool. </w:t>
+        <w:t xml:space="preserve">All in all, there are a number of key tasks that users would likely find themselves in when engaging with the desired data visualization tool. </w:t>
       </w:r>
     </w:p>
     <w:p>
@@ -1249,13 +1205,6 @@
       <w:pPr>
         <w:rPr>
           <w:rFonts w:ascii="Inter" w:hAnsi="Inter"/>
-        </w:rPr>
-      </w:pPr>
-    </w:p>
-    <w:p>
-      <w:pPr>
-        <w:rPr>
-          <w:rFonts w:ascii="Inter" w:hAnsi="Inter"/>
           <w:b/>
           <w:bCs/>
         </w:rPr>
@@ -1315,7 +1264,7 @@
           <w:b/>
           <w:bCs/>
         </w:rPr>
-        <w:t xml:space="preserve"> to benchmark/create goals for their own music career.</w:t>
+        <w:t xml:space="preserve"> to benchmark/create goals for their own music career</w:t>
       </w:r>
     </w:p>
     <w:p>
@@ -1357,6 +1306,98 @@
           <w:bCs/>
         </w:rPr>
         <w:t>ns</w:t>
+      </w:r>
+    </w:p>
+    <w:p>
+      <w:pPr>
+        <w:rPr>
+          <w:rFonts w:ascii="Inter" w:hAnsi="Inter"/>
+          <w:b/>
+          <w:bCs/>
+        </w:rPr>
+      </w:pPr>
+      <w:r>
+        <w:rPr>
+          <w:rFonts w:ascii="Inter" w:hAnsi="Inter"/>
+          <w:b/>
+          <w:bCs/>
+        </w:rPr>
+        <w:t xml:space="preserve">Task 4: </w:t>
+      </w:r>
+      <w:r>
+        <w:rPr>
+          <w:rFonts w:ascii="Inter" w:hAnsi="Inter"/>
+          <w:b/>
+          <w:bCs/>
+        </w:rPr>
+        <w:t>Identify patterns in song features across different genres</w:t>
+      </w:r>
+    </w:p>
+    <w:p>
+      <w:pPr>
+        <w:rPr>
+          <w:rFonts w:ascii="Inter" w:hAnsi="Inter"/>
+          <w:b/>
+          <w:bCs/>
+        </w:rPr>
+      </w:pPr>
+      <w:r>
+        <w:rPr>
+          <w:rFonts w:ascii="Inter" w:hAnsi="Inter"/>
+          <w:b/>
+          <w:bCs/>
+        </w:rPr>
+        <w:t xml:space="preserve">Task </w:t>
+      </w:r>
+      <w:r>
+        <w:rPr>
+          <w:rFonts w:ascii="Inter" w:hAnsi="Inter"/>
+          <w:b/>
+          <w:bCs/>
+        </w:rPr>
+        <w:t>5:</w:t>
+      </w:r>
+      <w:r>
+        <w:rPr>
+          <w:rFonts w:ascii="Inter" w:hAnsi="Inter"/>
+          <w:b/>
+          <w:bCs/>
+        </w:rPr>
+        <w:t xml:space="preserve"> </w:t>
+      </w:r>
+      <w:r>
+        <w:rPr>
+          <w:rFonts w:ascii="Inter" w:hAnsi="Inter"/>
+          <w:b/>
+          <w:bCs/>
+        </w:rPr>
+        <w:t>Analyze the tempo and energy of viral songs over time</w:t>
+      </w:r>
+    </w:p>
+    <w:p>
+      <w:pPr>
+        <w:rPr>
+          <w:rFonts w:ascii="Inter" w:hAnsi="Inter"/>
+          <w:b/>
+          <w:bCs/>
+        </w:rPr>
+      </w:pPr>
+      <w:r>
+        <w:rPr>
+          <w:rFonts w:ascii="Inter" w:hAnsi="Inter"/>
+          <w:b/>
+          <w:bCs/>
+        </w:rPr>
+        <w:lastRenderedPageBreak/>
+        <w:t xml:space="preserve">Task 6: </w:t>
+      </w:r>
+      <w:r>
+        <w:rPr>
+          <w:rFonts w:ascii="Inter" w:hAnsi="Inter"/>
+          <w:b/>
+          <w:bCs/>
+        </w:rPr>
+        <w:t>Discover the correlation between song popularity and specific song features</w:t>
       </w:r>
     </w:p>
     <w:p>
@@ -1779,11 +1820,11 @@
     <w:name w:val="Normal"/>
     <w:qFormat/>
   </w:style>
-  <w:style w:type="paragraph" w:styleId="Heading1">
+  <w:style w:type="paragraph" w:styleId="Ttulo1">
     <w:name w:val="heading 1"/>
     <w:basedOn w:val="Normal"/>
     <w:next w:val="Normal"/>
-    <w:link w:val="Heading1Char"/>
+    <w:link w:val="Ttulo1Car"/>
     <w:uiPriority w:val="9"/>
     <w:qFormat/>
     <w:rsid w:val="002A082C"/>
@@ -1800,11 +1841,11 @@
       <w:szCs w:val="40"/>
     </w:rPr>
   </w:style>
-  <w:style w:type="paragraph" w:styleId="Heading2">
+  <w:style w:type="paragraph" w:styleId="Ttulo2">
     <w:name w:val="heading 2"/>
     <w:basedOn w:val="Normal"/>
     <w:next w:val="Normal"/>
-    <w:link w:val="Heading2Char"/>
+    <w:link w:val="Ttulo2Car"/>
     <w:uiPriority w:val="9"/>
     <w:semiHidden/>
     <w:unhideWhenUsed/>
@@ -1823,11 +1864,11 @@
       <w:szCs w:val="32"/>
     </w:rPr>
   </w:style>
-  <w:style w:type="paragraph" w:styleId="Heading3">
+  <w:style w:type="paragraph" w:styleId="Ttulo3">
     <w:name w:val="heading 3"/>
     <w:basedOn w:val="Normal"/>
     <w:next w:val="Normal"/>
-    <w:link w:val="Heading3Char"/>
+    <w:link w:val="Ttulo3Car"/>
     <w:uiPriority w:val="9"/>
     <w:semiHidden/>
     <w:unhideWhenUsed/>
@@ -1846,11 +1887,11 @@
       <w:szCs w:val="28"/>
     </w:rPr>
   </w:style>
-  <w:style w:type="paragraph" w:styleId="Heading4">
+  <w:style w:type="paragraph" w:styleId="Ttulo4">
     <w:name w:val="heading 4"/>
     <w:basedOn w:val="Normal"/>
     <w:next w:val="Normal"/>
-    <w:link w:val="Heading4Char"/>
+    <w:link w:val="Ttulo4Car"/>
     <w:uiPriority w:val="9"/>
     <w:semiHidden/>
     <w:unhideWhenUsed/>
@@ -1869,11 +1910,11 @@
       <w:color w:val="0F4761" w:themeColor="accent1" w:themeShade="BF"/>
     </w:rPr>
   </w:style>
-  <w:style w:type="paragraph" w:styleId="Heading5">
+  <w:style w:type="paragraph" w:styleId="Ttulo5">
     <w:name w:val="heading 5"/>
     <w:basedOn w:val="Normal"/>
     <w:next w:val="Normal"/>
-    <w:link w:val="Heading5Char"/>
+    <w:link w:val="Ttulo5Car"/>
     <w:uiPriority w:val="9"/>
     <w:semiHidden/>
     <w:unhideWhenUsed/>
@@ -1890,11 +1931,11 @@
       <w:color w:val="0F4761" w:themeColor="accent1" w:themeShade="BF"/>
     </w:rPr>
   </w:style>
-  <w:style w:type="paragraph" w:styleId="Heading6">
+  <w:style w:type="paragraph" w:styleId="Ttulo6">
     <w:name w:val="heading 6"/>
     <w:basedOn w:val="Normal"/>
     <w:next w:val="Normal"/>
-    <w:link w:val="Heading6Char"/>
+    <w:link w:val="Ttulo6Car"/>
     <w:uiPriority w:val="9"/>
     <w:semiHidden/>
     <w:unhideWhenUsed/>
@@ -1913,11 +1954,11 @@
       <w:color w:val="595959" w:themeColor="text1" w:themeTint="A6"/>
     </w:rPr>
   </w:style>
-  <w:style w:type="paragraph" w:styleId="Heading7">
+  <w:style w:type="paragraph" w:styleId="Ttulo7">
     <w:name w:val="heading 7"/>
     <w:basedOn w:val="Normal"/>
     <w:next w:val="Normal"/>
-    <w:link w:val="Heading7Char"/>
+    <w:link w:val="Ttulo7Car"/>
     <w:uiPriority w:val="9"/>
     <w:semiHidden/>
     <w:unhideWhenUsed/>
@@ -1934,11 +1975,11 @@
       <w:color w:val="595959" w:themeColor="text1" w:themeTint="A6"/>
     </w:rPr>
   </w:style>
-  <w:style w:type="paragraph" w:styleId="Heading8">
+  <w:style w:type="paragraph" w:styleId="Ttulo8">
     <w:name w:val="heading 8"/>
     <w:basedOn w:val="Normal"/>
     <w:next w:val="Normal"/>
-    <w:link w:val="Heading8Char"/>
+    <w:link w:val="Ttulo8Car"/>
     <w:uiPriority w:val="9"/>
     <w:semiHidden/>
     <w:unhideWhenUsed/>
@@ -1957,11 +1998,11 @@
       <w:color w:val="272727" w:themeColor="text1" w:themeTint="D8"/>
     </w:rPr>
   </w:style>
-  <w:style w:type="paragraph" w:styleId="Heading9">
+  <w:style w:type="paragraph" w:styleId="Ttulo9">
     <w:name w:val="heading 9"/>
     <w:basedOn w:val="Normal"/>
     <w:next w:val="Normal"/>
-    <w:link w:val="Heading9Char"/>
+    <w:link w:val="Ttulo9Car"/>
     <w:uiPriority w:val="9"/>
     <w:semiHidden/>
     <w:unhideWhenUsed/>
@@ -1978,13 +2019,13 @@
       <w:color w:val="272727" w:themeColor="text1" w:themeTint="D8"/>
     </w:rPr>
   </w:style>
-  <w:style w:type="character" w:default="1" w:styleId="DefaultParagraphFont">
+  <w:style w:type="character" w:default="1" w:styleId="Fuentedeprrafopredeter">
     <w:name w:val="Default Paragraph Font"/>
     <w:uiPriority w:val="1"/>
     <w:semiHidden/>
     <w:unhideWhenUsed/>
   </w:style>
-  <w:style w:type="table" w:default="1" w:styleId="TableNormal">
+  <w:style w:type="table" w:default="1" w:styleId="Tablanormal">
     <w:name w:val="Normal Table"/>
     <w:uiPriority w:val="99"/>
     <w:semiHidden/>
@@ -1999,16 +2040,16 @@
       </w:tblCellMar>
     </w:tblPr>
   </w:style>
-  <w:style w:type="numbering" w:default="1" w:styleId="NoList">
+  <w:style w:type="numbering" w:default="1" w:styleId="Sinlista">
     <w:name w:val="No List"/>
     <w:uiPriority w:val="99"/>
     <w:semiHidden/>
     <w:unhideWhenUsed/>
   </w:style>
-  <w:style w:type="character" w:customStyle="1" w:styleId="Heading1Char">
-    <w:name w:val="Heading 1 Char"/>
-    <w:basedOn w:val="DefaultParagraphFont"/>
-    <w:link w:val="Heading1"/>
+  <w:style w:type="character" w:customStyle="1" w:styleId="Ttulo1Car">
+    <w:name w:val="Título 1 Car"/>
+    <w:basedOn w:val="Fuentedeprrafopredeter"/>
+    <w:link w:val="Ttulo1"/>
     <w:uiPriority w:val="9"/>
     <w:rsid w:val="002A082C"/>
     <w:rPr>
@@ -2018,10 +2059,10 @@
       <w:szCs w:val="40"/>
     </w:rPr>
   </w:style>
-  <w:style w:type="character" w:customStyle="1" w:styleId="Heading2Char">
-    <w:name w:val="Heading 2 Char"/>
-    <w:basedOn w:val="DefaultParagraphFont"/>
-    <w:link w:val="Heading2"/>
+  <w:style w:type="character" w:customStyle="1" w:styleId="Ttulo2Car">
+    <w:name w:val="Título 2 Car"/>
+    <w:basedOn w:val="Fuentedeprrafopredeter"/>
+    <w:link w:val="Ttulo2"/>
     <w:uiPriority w:val="9"/>
     <w:semiHidden/>
     <w:rsid w:val="002A082C"/>
@@ -2032,10 +2073,10 @@
       <w:szCs w:val="32"/>
     </w:rPr>
   </w:style>
-  <w:style w:type="character" w:customStyle="1" w:styleId="Heading3Char">
-    <w:name w:val="Heading 3 Char"/>
-    <w:basedOn w:val="DefaultParagraphFont"/>
-    <w:link w:val="Heading3"/>
+  <w:style w:type="character" w:customStyle="1" w:styleId="Ttulo3Car">
+    <w:name w:val="Título 3 Car"/>
+    <w:basedOn w:val="Fuentedeprrafopredeter"/>
+    <w:link w:val="Ttulo3"/>
     <w:uiPriority w:val="9"/>
     <w:semiHidden/>
     <w:rsid w:val="002A082C"/>
@@ -2046,10 +2087,10 @@
       <w:szCs w:val="28"/>
     </w:rPr>
   </w:style>
-  <w:style w:type="character" w:customStyle="1" w:styleId="Heading4Char">
-    <w:name w:val="Heading 4 Char"/>
-    <w:basedOn w:val="DefaultParagraphFont"/>
-    <w:link w:val="Heading4"/>
+  <w:style w:type="character" w:customStyle="1" w:styleId="Ttulo4Car">
+    <w:name w:val="Título 4 Car"/>
+    <w:basedOn w:val="Fuentedeprrafopredeter"/>
+    <w:link w:val="Ttulo4"/>
     <w:uiPriority w:val="9"/>
     <w:semiHidden/>
     <w:rsid w:val="002A082C"/>
@@ -2060,10 +2101,10 @@
       <w:color w:val="0F4761" w:themeColor="accent1" w:themeShade="BF"/>
     </w:rPr>
   </w:style>
-  <w:style w:type="character" w:customStyle="1" w:styleId="Heading5Char">
-    <w:name w:val="Heading 5 Char"/>
-    <w:basedOn w:val="DefaultParagraphFont"/>
-    <w:link w:val="Heading5"/>
+  <w:style w:type="character" w:customStyle="1" w:styleId="Ttulo5Car">
+    <w:name w:val="Título 5 Car"/>
+    <w:basedOn w:val="Fuentedeprrafopredeter"/>
+    <w:link w:val="Ttulo5"/>
     <w:uiPriority w:val="9"/>
     <w:semiHidden/>
     <w:rsid w:val="002A082C"/>
@@ -2072,10 +2113,10 @@
       <w:color w:val="0F4761" w:themeColor="accent1" w:themeShade="BF"/>
     </w:rPr>
   </w:style>
-  <w:style w:type="character" w:customStyle="1" w:styleId="Heading6Char">
-    <w:name w:val="Heading 6 Char"/>
-    <w:basedOn w:val="DefaultParagraphFont"/>
-    <w:link w:val="Heading6"/>
+  <w:style w:type="character" w:customStyle="1" w:styleId="Ttulo6Car">
+    <w:name w:val="Título 6 Car"/>
+    <w:basedOn w:val="Fuentedeprrafopredeter"/>
+    <w:link w:val="Ttulo6"/>
     <w:uiPriority w:val="9"/>
     <w:semiHidden/>
     <w:rsid w:val="002A082C"/>
@@ -2086,10 +2127,10 @@
       <w:color w:val="595959" w:themeColor="text1" w:themeTint="A6"/>
     </w:rPr>
   </w:style>
-  <w:style w:type="character" w:customStyle="1" w:styleId="Heading7Char">
-    <w:name w:val="Heading 7 Char"/>
-    <w:basedOn w:val="DefaultParagraphFont"/>
-    <w:link w:val="Heading7"/>
+  <w:style w:type="character" w:customStyle="1" w:styleId="Ttulo7Car">
+    <w:name w:val="Título 7 Car"/>
+    <w:basedOn w:val="Fuentedeprrafopredeter"/>
+    <w:link w:val="Ttulo7"/>
     <w:uiPriority w:val="9"/>
     <w:semiHidden/>
     <w:rsid w:val="002A082C"/>
@@ -2098,10 +2139,10 @@
       <w:color w:val="595959" w:themeColor="text1" w:themeTint="A6"/>
     </w:rPr>
   </w:style>
-  <w:style w:type="character" w:customStyle="1" w:styleId="Heading8Char">
-    <w:name w:val="Heading 8 Char"/>
-    <w:basedOn w:val="DefaultParagraphFont"/>
-    <w:link w:val="Heading8"/>
+  <w:style w:type="character" w:customStyle="1" w:styleId="Ttulo8Car">
+    <w:name w:val="Título 8 Car"/>
+    <w:basedOn w:val="Fuentedeprrafopredeter"/>
+    <w:link w:val="Ttulo8"/>
     <w:uiPriority w:val="9"/>
     <w:semiHidden/>
     <w:rsid w:val="002A082C"/>
@@ -2112,10 +2153,10 @@
       <w:color w:val="272727" w:themeColor="text1" w:themeTint="D8"/>
     </w:rPr>
   </w:style>
-  <w:style w:type="character" w:customStyle="1" w:styleId="Heading9Char">
-    <w:name w:val="Heading 9 Char"/>
-    <w:basedOn w:val="DefaultParagraphFont"/>
-    <w:link w:val="Heading9"/>
+  <w:style w:type="character" w:customStyle="1" w:styleId="Ttulo9Car">
+    <w:name w:val="Título 9 Car"/>
+    <w:basedOn w:val="Fuentedeprrafopredeter"/>
+    <w:link w:val="Ttulo9"/>
     <w:uiPriority w:val="9"/>
     <w:semiHidden/>
     <w:rsid w:val="002A082C"/>
@@ -2124,11 +2165,11 @@
       <w:color w:val="272727" w:themeColor="text1" w:themeTint="D8"/>
     </w:rPr>
   </w:style>
-  <w:style w:type="paragraph" w:styleId="Title">
+  <w:style w:type="paragraph" w:styleId="Ttulo">
     <w:name w:val="Title"/>
     <w:basedOn w:val="Normal"/>
     <w:next w:val="Normal"/>
-    <w:link w:val="TitleChar"/>
+    <w:link w:val="TtuloCar"/>
     <w:uiPriority w:val="10"/>
     <w:qFormat/>
     <w:rsid w:val="002A082C"/>
@@ -2144,10 +2185,10 @@
       <w:szCs w:val="56"/>
     </w:rPr>
   </w:style>
-  <w:style w:type="character" w:customStyle="1" w:styleId="TitleChar">
-    <w:name w:val="Title Char"/>
-    <w:basedOn w:val="DefaultParagraphFont"/>
-    <w:link w:val="Title"/>
+  <w:style w:type="character" w:customStyle="1" w:styleId="TtuloCar">
+    <w:name w:val="Título Car"/>
+    <w:basedOn w:val="Fuentedeprrafopredeter"/>
+    <w:link w:val="Ttulo"/>
     <w:uiPriority w:val="10"/>
     <w:rsid w:val="002A082C"/>
     <w:rPr>
@@ -2158,11 +2199,11 @@
       <w:szCs w:val="56"/>
     </w:rPr>
   </w:style>
-  <w:style w:type="paragraph" w:styleId="Subtitle">
+  <w:style w:type="paragraph" w:styleId="Subttulo">
     <w:name w:val="Subtitle"/>
     <w:basedOn w:val="Normal"/>
     <w:next w:val="Normal"/>
-    <w:link w:val="SubtitleChar"/>
+    <w:link w:val="SubttuloCar"/>
     <w:uiPriority w:val="11"/>
     <w:qFormat/>
     <w:rsid w:val="002A082C"/>
@@ -2179,10 +2220,10 @@
       <w:szCs w:val="28"/>
     </w:rPr>
   </w:style>
-  <w:style w:type="character" w:customStyle="1" w:styleId="SubtitleChar">
-    <w:name w:val="Subtitle Char"/>
-    <w:basedOn w:val="DefaultParagraphFont"/>
-    <w:link w:val="Subtitle"/>
+  <w:style w:type="character" w:customStyle="1" w:styleId="SubttuloCar">
+    <w:name w:val="Subtítulo Car"/>
+    <w:basedOn w:val="Fuentedeprrafopredeter"/>
+    <w:link w:val="Subttulo"/>
     <w:uiPriority w:val="11"/>
     <w:rsid w:val="002A082C"/>
     <w:rPr>
@@ -2193,11 +2234,11 @@
       <w:szCs w:val="28"/>
     </w:rPr>
   </w:style>
-  <w:style w:type="paragraph" w:styleId="Quote">
+  <w:style w:type="paragraph" w:styleId="Cita">
     <w:name w:val="Quote"/>
     <w:basedOn w:val="Normal"/>
     <w:next w:val="Normal"/>
-    <w:link w:val="QuoteChar"/>
+    <w:link w:val="CitaCar"/>
     <w:uiPriority w:val="29"/>
     <w:qFormat/>
     <w:rsid w:val="002A082C"/>
@@ -2211,10 +2252,10 @@
       <w:color w:val="404040" w:themeColor="text1" w:themeTint="BF"/>
     </w:rPr>
   </w:style>
-  <w:style w:type="character" w:customStyle="1" w:styleId="QuoteChar">
-    <w:name w:val="Quote Char"/>
-    <w:basedOn w:val="DefaultParagraphFont"/>
-    <w:link w:val="Quote"/>
+  <w:style w:type="character" w:customStyle="1" w:styleId="CitaCar">
+    <w:name w:val="Cita Car"/>
+    <w:basedOn w:val="Fuentedeprrafopredeter"/>
+    <w:link w:val="Cita"/>
     <w:uiPriority w:val="29"/>
     <w:rsid w:val="002A082C"/>
     <w:rPr>
@@ -2223,7 +2264,7 @@
       <w:color w:val="404040" w:themeColor="text1" w:themeTint="BF"/>
     </w:rPr>
   </w:style>
-  <w:style w:type="paragraph" w:styleId="ListParagraph">
+  <w:style w:type="paragraph" w:styleId="Prrafodelista">
     <w:name w:val="List Paragraph"/>
     <w:basedOn w:val="Normal"/>
     <w:uiPriority w:val="34"/>
@@ -2234,9 +2275,9 @@
       <w:contextualSpacing/>
     </w:pPr>
   </w:style>
-  <w:style w:type="character" w:styleId="IntenseEmphasis">
+  <w:style w:type="character" w:styleId="nfasisintenso">
     <w:name w:val="Intense Emphasis"/>
-    <w:basedOn w:val="DefaultParagraphFont"/>
+    <w:basedOn w:val="Fuentedeprrafopredeter"/>
     <w:uiPriority w:val="21"/>
     <w:qFormat/>
     <w:rsid w:val="002A082C"/>
@@ -2246,11 +2287,11 @@
       <w:color w:val="0F4761" w:themeColor="accent1" w:themeShade="BF"/>
     </w:rPr>
   </w:style>
-  <w:style w:type="paragraph" w:styleId="IntenseQuote">
+  <w:style w:type="paragraph" w:styleId="Citadestacada">
     <w:name w:val="Intense Quote"/>
     <w:basedOn w:val="Normal"/>
     <w:next w:val="Normal"/>
-    <w:link w:val="IntenseQuoteChar"/>
+    <w:link w:val="CitadestacadaCar"/>
     <w:uiPriority w:val="30"/>
     <w:qFormat/>
     <w:rsid w:val="002A082C"/>
@@ -2269,10 +2310,10 @@
       <w:color w:val="0F4761" w:themeColor="accent1" w:themeShade="BF"/>
     </w:rPr>
   </w:style>
-  <w:style w:type="character" w:customStyle="1" w:styleId="IntenseQuoteChar">
-    <w:name w:val="Intense Quote Char"/>
-    <w:basedOn w:val="DefaultParagraphFont"/>
-    <w:link w:val="IntenseQuote"/>
+  <w:style w:type="character" w:customStyle="1" w:styleId="CitadestacadaCar">
+    <w:name w:val="Cita destacada Car"/>
+    <w:basedOn w:val="Fuentedeprrafopredeter"/>
+    <w:link w:val="Citadestacada"/>
     <w:uiPriority w:val="30"/>
     <w:rsid w:val="002A082C"/>
     <w:rPr>
@@ -2281,9 +2322,9 @@
       <w:color w:val="0F4761" w:themeColor="accent1" w:themeShade="BF"/>
     </w:rPr>
   </w:style>
-  <w:style w:type="character" w:styleId="IntenseReference">
+  <w:style w:type="character" w:styleId="Referenciaintensa">
     <w:name w:val="Intense Reference"/>
-    <w:basedOn w:val="DefaultParagraphFont"/>
+    <w:basedOn w:val="Fuentedeprrafopredeter"/>
     <w:uiPriority w:val="32"/>
     <w:qFormat/>
     <w:rsid w:val="002A082C"/>
@@ -2295,9 +2336,9 @@
       <w:spacing w:val="5"/>
     </w:rPr>
   </w:style>
-  <w:style w:type="table" w:styleId="TableGrid">
+  <w:style w:type="table" w:styleId="Tablaconcuadrcula">
     <w:name w:val="Table Grid"/>
-    <w:basedOn w:val="TableNormal"/>
+    <w:basedOn w:val="Tablanormal"/>
     <w:uiPriority w:val="39"/>
     <w:rsid w:val="00135B2F"/>
     <w:pPr>
@@ -2314,9 +2355,9 @@
       </w:tblBorders>
     </w:tblPr>
   </w:style>
-  <w:style w:type="character" w:styleId="Hyperlink">
+  <w:style w:type="character" w:styleId="Hipervnculo">
     <w:name w:val="Hyperlink"/>
-    <w:basedOn w:val="DefaultParagraphFont"/>
+    <w:basedOn w:val="Fuentedeprrafopredeter"/>
     <w:uiPriority w:val="99"/>
     <w:unhideWhenUsed/>
     <w:rsid w:val="004B45E8"/>
@@ -2325,9 +2366,9 @@
       <w:u w:val="single"/>
     </w:rPr>
   </w:style>
-  <w:style w:type="character" w:styleId="UnresolvedMention">
+  <w:style w:type="character" w:styleId="Mencinsinresolver">
     <w:name w:val="Unresolved Mention"/>
-    <w:basedOn w:val="DefaultParagraphFont"/>
+    <w:basedOn w:val="Fuentedeprrafopredeter"/>
     <w:uiPriority w:val="99"/>
     <w:semiHidden/>
     <w:unhideWhenUsed/>

</xml_diff>

<commit_message>
Alex task done, HeatMap for sections and loudness
</commit_message>
<xml_diff>
--- a/Data Visualization Project Proposal.docx
+++ b/Data Visualization Project Proposal.docx
@@ -91,11 +91,19 @@
         </w:rPr>
         <w:t xml:space="preserve">Motivation: </w:t>
       </w:r>
-      <w:r>
-        <w:rPr>
-          <w:rFonts w:ascii="Inter" w:hAnsi="Inter"/>
-        </w:rPr>
-        <w:t xml:space="preserve">Tiktok/Instagram or “viral” songs are a unique genre of music in that they encompass a diverse range of styles and </w:t>
+      <w:proofErr w:type="spellStart"/>
+      <w:r>
+        <w:rPr>
+          <w:rFonts w:ascii="Inter" w:hAnsi="Inter"/>
+        </w:rPr>
+        <w:t>Tiktok</w:t>
+      </w:r>
+      <w:proofErr w:type="spellEnd"/>
+      <w:r>
+        <w:rPr>
+          <w:rFonts w:ascii="Inter" w:hAnsi="Inter"/>
+        </w:rPr>
+        <w:t xml:space="preserve">/Instagram or “viral” songs are a unique genre of music in that they encompass a diverse range of styles and </w:t>
       </w:r>
       <w:r>
         <w:rPr>
@@ -164,7 +172,21 @@
         <w:rPr>
           <w:rFonts w:ascii="Inter" w:hAnsi="Inter"/>
         </w:rPr>
-        <w:t xml:space="preserve">usic producers who want to understand this genre and learn from </w:t>
+        <w:t xml:space="preserve">usic producers who want to understand this genre and </w:t>
+      </w:r>
+      <w:proofErr w:type="gramStart"/>
+      <w:r>
+        <w:rPr>
+          <w:rFonts w:ascii="Inter" w:hAnsi="Inter"/>
+        </w:rPr>
+        <w:t>learn from</w:t>
+      </w:r>
+      <w:proofErr w:type="gramEnd"/>
+      <w:r>
+        <w:rPr>
+          <w:rFonts w:ascii="Inter" w:hAnsi="Inter"/>
+        </w:rPr>
+        <w:t xml:space="preserve"> </w:t>
       </w:r>
       <w:r>
         <w:rPr>
@@ -230,7 +252,21 @@
         <w:rPr>
           <w:rFonts w:ascii="Inter" w:hAnsi="Inter"/>
         </w:rPr>
-        <w:t xml:space="preserve"> Music producers may have clients who produce reels/TikToks and want a “catchy” track, or music producers may also have their own artist project and want to create something that reflects the type of music seen on TikTok/Instagram</w:t>
+        <w:t xml:space="preserve"> Music producers may have clients who produce reels/</w:t>
+      </w:r>
+      <w:proofErr w:type="spellStart"/>
+      <w:r>
+        <w:rPr>
+          <w:rFonts w:ascii="Inter" w:hAnsi="Inter"/>
+        </w:rPr>
+        <w:t>TikToks</w:t>
+      </w:r>
+      <w:proofErr w:type="spellEnd"/>
+      <w:r>
+        <w:rPr>
+          <w:rFonts w:ascii="Inter" w:hAnsi="Inter"/>
+        </w:rPr>
+        <w:t xml:space="preserve"> and want a “catchy” track, or music producers may also have their own artist project and want to create something that reflects the type of music seen on TikTok/Instagram</w:t>
       </w:r>
       <w:r>
         <w:rPr>
@@ -287,7 +323,7 @@
       <w:hyperlink r:id="rId4" w:history="1">
         <w:r>
           <w:rPr>
-            <w:rStyle w:val="Hyperlink"/>
+            <w:rStyle w:val="Hipervnculo"/>
             <w:rFonts w:ascii="Inter" w:hAnsi="Inter"/>
           </w:rPr>
           <w:t>Viral Hits</w:t>
@@ -326,7 +362,7 @@
       <w:hyperlink r:id="rId5" w:history="1">
         <w:r>
           <w:rPr>
-            <w:rStyle w:val="Hyperlink"/>
+            <w:rStyle w:val="Hipervnculo"/>
             <w:rFonts w:ascii="Inter" w:hAnsi="Inter"/>
           </w:rPr>
           <w:t>Spotify API</w:t>
@@ -387,7 +423,7 @@
     </w:p>
     <w:tbl>
       <w:tblPr>
-        <w:tblStyle w:val="TableGrid"/>
+        <w:tblStyle w:val="Tablaconcuadrcula"/>
         <w:tblW w:w="0" w:type="auto"/>
         <w:tblLook w:val="04A0" w:firstRow="1" w:lastRow="0" w:firstColumn="1" w:lastColumn="0" w:noHBand="0" w:noVBand="1"/>
       </w:tblPr>
@@ -603,7 +639,7 @@
     </w:p>
     <w:tbl>
       <w:tblPr>
-        <w:tblStyle w:val="TableGrid"/>
+        <w:tblStyle w:val="Tablaconcuadrcula"/>
         <w:tblW w:w="9350" w:type="dxa"/>
         <w:tblLook w:val="04A0" w:firstRow="1" w:lastRow="0" w:firstColumn="1" w:lastColumn="0" w:noHBand="0" w:noVBand="1"/>
       </w:tblPr>
@@ -716,12 +752,14 @@
                 <w:rFonts w:ascii="Inter" w:hAnsi="Inter"/>
               </w:rPr>
             </w:pPr>
+            <w:proofErr w:type="spellStart"/>
             <w:r>
               <w:rPr>
                 <w:rFonts w:ascii="Inter" w:hAnsi="Inter"/>
               </w:rPr>
               <w:t>Speechiness</w:t>
             </w:r>
+            <w:proofErr w:type="spellEnd"/>
           </w:p>
         </w:tc>
         <w:tc>
@@ -790,12 +828,14 @@
                 <w:rFonts w:ascii="Inter" w:hAnsi="Inter"/>
               </w:rPr>
             </w:pPr>
+            <w:proofErr w:type="spellStart"/>
             <w:r>
               <w:rPr>
                 <w:rFonts w:ascii="Inter" w:hAnsi="Inter"/>
               </w:rPr>
               <w:t>Acousticness</w:t>
             </w:r>
+            <w:proofErr w:type="spellEnd"/>
           </w:p>
         </w:tc>
         <w:tc>
@@ -887,11 +927,33 @@
         </w:rPr>
         <w:t xml:space="preserve">Segments </w:t>
       </w:r>
-      <w:r>
-        <w:rPr>
-          <w:rFonts w:ascii="Inter" w:hAnsi="Inter"/>
-        </w:rPr>
-        <w:t xml:space="preserve">goes a step further and breaks down the individual moments within those sections such as identifying the presence of a new instrument or percussion.  Though plausible, it is unlikely that this dataset will be used as the number of segments for each song is quite large and often times segments will overlap with one another, making it difficult to infer meaning of each individual segment. </w:t>
+      <w:proofErr w:type="gramStart"/>
+      <w:r>
+        <w:rPr>
+          <w:rFonts w:ascii="Inter" w:hAnsi="Inter"/>
+        </w:rPr>
+        <w:t>goes</w:t>
+      </w:r>
+      <w:proofErr w:type="gramEnd"/>
+      <w:r>
+        <w:rPr>
+          <w:rFonts w:ascii="Inter" w:hAnsi="Inter"/>
+        </w:rPr>
+        <w:t xml:space="preserve"> a step further and breaks down the individual moments within those sections such as identifying the presence of a new instrument or percussion.  Though plausible, it is unlikely that this dataset will be used as the number of segments for each song is quite large and </w:t>
+      </w:r>
+      <w:proofErr w:type="gramStart"/>
+      <w:r>
+        <w:rPr>
+          <w:rFonts w:ascii="Inter" w:hAnsi="Inter"/>
+        </w:rPr>
+        <w:t>often times</w:t>
+      </w:r>
+      <w:proofErr w:type="gramEnd"/>
+      <w:r>
+        <w:rPr>
+          <w:rFonts w:ascii="Inter" w:hAnsi="Inter"/>
+        </w:rPr>
+        <w:t xml:space="preserve"> segments will overlap with one another, making it difficult to infer meaning of each individual segment. </w:t>
       </w:r>
     </w:p>
     <w:p>
@@ -940,7 +1002,21 @@
         <w:rPr>
           <w:rFonts w:ascii="Inter" w:hAnsi="Inter"/>
         </w:rPr>
-        <w:t xml:space="preserve">Following Munzner’s approach to user tasks, the logical starting point is to declare that the users of the data visualizations for this project will likely be for </w:t>
+        <w:t xml:space="preserve">Following </w:t>
+      </w:r>
+      <w:proofErr w:type="spellStart"/>
+      <w:r>
+        <w:rPr>
+          <w:rFonts w:ascii="Inter" w:hAnsi="Inter"/>
+        </w:rPr>
+        <w:t>Munzner’s</w:t>
+      </w:r>
+      <w:proofErr w:type="spellEnd"/>
+      <w:r>
+        <w:rPr>
+          <w:rFonts w:ascii="Inter" w:hAnsi="Inter"/>
+        </w:rPr>
+        <w:t xml:space="preserve"> approach to user tasks, the logical starting point is to declare that the users of the data visualizations for this project will likely be for </w:t>
       </w:r>
       <w:r>
         <w:rPr>
@@ -954,11 +1030,19 @@
         </w:rPr>
         <w:t xml:space="preserve">iscovery purposes given the subject matter. This may or may not generate additional hypotheses/questions that the users </w:t>
       </w:r>
-      <w:r>
-        <w:rPr>
-          <w:rFonts w:ascii="Inter" w:hAnsi="Inter"/>
-        </w:rPr>
-        <w:t xml:space="preserve">formulates </w:t>
+      <w:proofErr w:type="gramStart"/>
+      <w:r>
+        <w:rPr>
+          <w:rFonts w:ascii="Inter" w:hAnsi="Inter"/>
+        </w:rPr>
+        <w:t>formulates</w:t>
+      </w:r>
+      <w:proofErr w:type="gramEnd"/>
+      <w:r>
+        <w:rPr>
+          <w:rFonts w:ascii="Inter" w:hAnsi="Inter"/>
+        </w:rPr>
+        <w:t xml:space="preserve"> </w:t>
       </w:r>
       <w:r>
         <w:rPr>
@@ -1108,7 +1192,16 @@
           <w:b/>
           <w:bCs/>
         </w:rPr>
-        <w:t>An example visual could be a display of a given song based on key section timestamps</w:t>
+        <w:t xml:space="preserve">An example visual could be a display of a given song based on key section </w:t>
+      </w:r>
+      <w:proofErr w:type="gramStart"/>
+      <w:r>
+        <w:rPr>
+          <w:rFonts w:ascii="Inter" w:hAnsi="Inter"/>
+          <w:b/>
+          <w:bCs/>
+        </w:rPr>
+        <w:t>timestamps</w:t>
       </w:r>
       <w:r>
         <w:rPr>
@@ -1120,7 +1213,14 @@
         <w:rPr>
           <w:rFonts w:ascii="Inter" w:hAnsi="Inter"/>
         </w:rPr>
-        <w:t xml:space="preserve">All in all, there are a number of key tasks that users would likely find themselves in when engaging with the desired data visualization tool. </w:t>
+        <w:t>All</w:t>
+      </w:r>
+      <w:proofErr w:type="gramEnd"/>
+      <w:r>
+        <w:rPr>
+          <w:rFonts w:ascii="Inter" w:hAnsi="Inter"/>
+        </w:rPr>
+        <w:t xml:space="preserve"> in all, there are a number of key tasks that users would likely find themselves in when engaging with the desired data visualization tool. </w:t>
       </w:r>
     </w:p>
     <w:p>
@@ -1257,7 +1357,25 @@
           <w:b/>
           <w:bCs/>
         </w:rPr>
-        <w:t>Analyze the average number of song ‘sections’ present in a song</w:t>
+        <w:t xml:space="preserve">Analyze the average number of </w:t>
+      </w:r>
+      <w:proofErr w:type="gramStart"/>
+      <w:r>
+        <w:rPr>
+          <w:rFonts w:ascii="Inter" w:hAnsi="Inter"/>
+          <w:b/>
+          <w:bCs/>
+        </w:rPr>
+        <w:t>song</w:t>
+      </w:r>
+      <w:proofErr w:type="gramEnd"/>
+      <w:r>
+        <w:rPr>
+          <w:rFonts w:ascii="Inter" w:hAnsi="Inter"/>
+          <w:b/>
+          <w:bCs/>
+        </w:rPr>
+        <w:t xml:space="preserve"> ‘sections’ present in a song</w:t>
       </w:r>
     </w:p>
     <w:p>
@@ -1367,6 +1485,212 @@
           <w:bCs/>
         </w:rPr>
         <w:t>Task 7: Analyze the distribution of song tempo between songs and genres.</w:t>
+      </w:r>
+    </w:p>
+    <w:p>
+      <w:pPr>
+        <w:rPr>
+          <w:rFonts w:ascii="Inter" w:hAnsi="Inter"/>
+          <w:b/>
+          <w:bCs/>
+        </w:rPr>
+      </w:pPr>
+      <w:r>
+        <w:rPr>
+          <w:rFonts w:ascii="Inter" w:hAnsi="Inter"/>
+          <w:b/>
+          <w:bCs/>
+        </w:rPr>
+        <w:t>Teacher Approved Tasks:</w:t>
+      </w:r>
+    </w:p>
+    <w:p>
+      <w:pPr>
+        <w:rPr>
+          <w:rFonts w:ascii="Inter" w:hAnsi="Inter"/>
+          <w:b/>
+          <w:bCs/>
+        </w:rPr>
+      </w:pPr>
+      <w:r>
+        <w:rPr>
+          <w:rFonts w:ascii="Inter" w:hAnsi="Inter"/>
+          <w:b/>
+          <w:bCs/>
+        </w:rPr>
+        <w:t>Task 1: P</w:t>
+      </w:r>
+      <w:r>
+        <w:rPr>
+          <w:rFonts w:ascii="Inter" w:hAnsi="Inter"/>
+          <w:b/>
+          <w:bCs/>
+        </w:rPr>
+        <w:t>arallel coordinates graph -metrics analysis</w:t>
+      </w:r>
+    </w:p>
+    <w:p>
+      <w:pPr>
+        <w:rPr>
+          <w:rFonts w:ascii="Inter" w:hAnsi="Inter"/>
+          <w:b/>
+          <w:bCs/>
+        </w:rPr>
+      </w:pPr>
+      <w:r>
+        <w:rPr>
+          <w:rFonts w:ascii="Inter" w:hAnsi="Inter"/>
+          <w:b/>
+          <w:bCs/>
+        </w:rPr>
+        <w:t xml:space="preserve">Task 2: </w:t>
+      </w:r>
+      <w:r>
+        <w:rPr>
+          <w:rFonts w:ascii="Inter" w:hAnsi="Inter"/>
+          <w:b/>
+          <w:bCs/>
+        </w:rPr>
+        <w:t>Heat map - sections of songs (Alex)</w:t>
+      </w:r>
+    </w:p>
+    <w:p>
+      <w:pPr>
+        <w:rPr>
+          <w:rFonts w:ascii="Inter" w:hAnsi="Inter"/>
+          <w:b/>
+          <w:bCs/>
+        </w:rPr>
+      </w:pPr>
+      <w:r>
+        <w:rPr>
+          <w:rFonts w:ascii="Inter" w:hAnsi="Inter"/>
+          <w:b/>
+          <w:bCs/>
+        </w:rPr>
+        <w:t xml:space="preserve">Task 3: </w:t>
+      </w:r>
+      <w:r>
+        <w:rPr>
+          <w:rFonts w:ascii="Inter" w:hAnsi="Inter"/>
+          <w:b/>
+          <w:bCs/>
+        </w:rPr>
+        <w:t>Histograms - distribution of BPM/</w:t>
+      </w:r>
+      <w:proofErr w:type="spellStart"/>
+      <w:r>
+        <w:rPr>
+          <w:rFonts w:ascii="Inter" w:hAnsi="Inter"/>
+          <w:b/>
+          <w:bCs/>
+        </w:rPr>
+        <w:t>otros</w:t>
+      </w:r>
+      <w:proofErr w:type="spellEnd"/>
+      <w:r>
+        <w:rPr>
+          <w:rFonts w:ascii="Inter" w:hAnsi="Inter"/>
+          <w:b/>
+          <w:bCs/>
+        </w:rPr>
+        <w:t xml:space="preserve"> </w:t>
+      </w:r>
+      <w:proofErr w:type="spellStart"/>
+      <w:r>
+        <w:rPr>
+          <w:rFonts w:ascii="Inter" w:hAnsi="Inter"/>
+          <w:b/>
+          <w:bCs/>
+        </w:rPr>
+        <w:t>métricos</w:t>
+      </w:r>
+      <w:proofErr w:type="spellEnd"/>
+      <w:r>
+        <w:rPr>
+          <w:rFonts w:ascii="Inter" w:hAnsi="Inter"/>
+          <w:b/>
+          <w:bCs/>
+        </w:rPr>
+        <w:t xml:space="preserve"> </w:t>
+      </w:r>
+    </w:p>
+    <w:p>
+      <w:pPr>
+        <w:rPr>
+          <w:rFonts w:ascii="Inter" w:hAnsi="Inter"/>
+          <w:b/>
+          <w:bCs/>
+        </w:rPr>
+      </w:pPr>
+      <w:r>
+        <w:rPr>
+          <w:rFonts w:ascii="Inter" w:hAnsi="Inter"/>
+          <w:b/>
+          <w:bCs/>
+        </w:rPr>
+        <w:t xml:space="preserve">Task 4: </w:t>
+      </w:r>
+      <w:proofErr w:type="spellStart"/>
+      <w:r>
+        <w:rPr>
+          <w:rFonts w:ascii="Inter" w:hAnsi="Inter"/>
+          <w:b/>
+          <w:bCs/>
+        </w:rPr>
+        <w:t>Análisis</w:t>
+      </w:r>
+      <w:proofErr w:type="spellEnd"/>
+      <w:r>
+        <w:rPr>
+          <w:rFonts w:ascii="Inter" w:hAnsi="Inter"/>
+          <w:b/>
+          <w:bCs/>
+        </w:rPr>
+        <w:t xml:space="preserve"> de </w:t>
+      </w:r>
+      <w:proofErr w:type="spellStart"/>
+      <w:r>
+        <w:rPr>
+          <w:rFonts w:ascii="Inter" w:hAnsi="Inter"/>
+          <w:b/>
+          <w:bCs/>
+        </w:rPr>
+        <w:t>popularidad</w:t>
+      </w:r>
+      <w:proofErr w:type="spellEnd"/>
+      <w:r>
+        <w:rPr>
+          <w:rFonts w:ascii="Inter" w:hAnsi="Inter"/>
+          <w:b/>
+          <w:bCs/>
+        </w:rPr>
+        <w:t xml:space="preserve"> -stream graph (Rodrigo)</w:t>
+      </w:r>
+    </w:p>
+    <w:p>
+      <w:pPr>
+        <w:rPr>
+          <w:rFonts w:ascii="Inter" w:hAnsi="Inter"/>
+          <w:b/>
+          <w:bCs/>
+        </w:rPr>
+      </w:pPr>
+      <w:r>
+        <w:rPr>
+          <w:rFonts w:ascii="Inter" w:hAnsi="Inter"/>
+          <w:b/>
+          <w:bCs/>
+        </w:rPr>
+        <w:t xml:space="preserve">Task 5: </w:t>
+      </w:r>
+      <w:r>
+        <w:rPr>
+          <w:rFonts w:ascii="Inter" w:hAnsi="Inter"/>
+          <w:b/>
+          <w:bCs/>
+        </w:rPr>
+        <w:t>Violin chart/bubble chart - Energía y bpm (nacho)</w:t>
       </w:r>
     </w:p>
     <w:sectPr>
@@ -1780,11 +2104,11 @@
     <w:name w:val="Normal"/>
     <w:qFormat/>
   </w:style>
-  <w:style w:type="paragraph" w:styleId="Heading1">
+  <w:style w:type="paragraph" w:styleId="Ttulo1">
     <w:name w:val="heading 1"/>
     <w:basedOn w:val="Normal"/>
     <w:next w:val="Normal"/>
-    <w:link w:val="Heading1Char"/>
+    <w:link w:val="Ttulo1Car"/>
     <w:uiPriority w:val="9"/>
     <w:qFormat/>
     <w:rsid w:val="002A082C"/>
@@ -1801,11 +2125,11 @@
       <w:szCs w:val="40"/>
     </w:rPr>
   </w:style>
-  <w:style w:type="paragraph" w:styleId="Heading2">
+  <w:style w:type="paragraph" w:styleId="Ttulo2">
     <w:name w:val="heading 2"/>
     <w:basedOn w:val="Normal"/>
     <w:next w:val="Normal"/>
-    <w:link w:val="Heading2Char"/>
+    <w:link w:val="Ttulo2Car"/>
     <w:uiPriority w:val="9"/>
     <w:semiHidden/>
     <w:unhideWhenUsed/>
@@ -1824,11 +2148,11 @@
       <w:szCs w:val="32"/>
     </w:rPr>
   </w:style>
-  <w:style w:type="paragraph" w:styleId="Heading3">
+  <w:style w:type="paragraph" w:styleId="Ttulo3">
     <w:name w:val="heading 3"/>
     <w:basedOn w:val="Normal"/>
     <w:next w:val="Normal"/>
-    <w:link w:val="Heading3Char"/>
+    <w:link w:val="Ttulo3Car"/>
     <w:uiPriority w:val="9"/>
     <w:semiHidden/>
     <w:unhideWhenUsed/>
@@ -1847,11 +2171,11 @@
       <w:szCs w:val="28"/>
     </w:rPr>
   </w:style>
-  <w:style w:type="paragraph" w:styleId="Heading4">
+  <w:style w:type="paragraph" w:styleId="Ttulo4">
     <w:name w:val="heading 4"/>
     <w:basedOn w:val="Normal"/>
     <w:next w:val="Normal"/>
-    <w:link w:val="Heading4Char"/>
+    <w:link w:val="Ttulo4Car"/>
     <w:uiPriority w:val="9"/>
     <w:semiHidden/>
     <w:unhideWhenUsed/>
@@ -1870,11 +2194,11 @@
       <w:color w:val="0F4761" w:themeColor="accent1" w:themeShade="BF"/>
     </w:rPr>
   </w:style>
-  <w:style w:type="paragraph" w:styleId="Heading5">
+  <w:style w:type="paragraph" w:styleId="Ttulo5">
     <w:name w:val="heading 5"/>
     <w:basedOn w:val="Normal"/>
     <w:next w:val="Normal"/>
-    <w:link w:val="Heading5Char"/>
+    <w:link w:val="Ttulo5Car"/>
     <w:uiPriority w:val="9"/>
     <w:semiHidden/>
     <w:unhideWhenUsed/>
@@ -1891,11 +2215,11 @@
       <w:color w:val="0F4761" w:themeColor="accent1" w:themeShade="BF"/>
     </w:rPr>
   </w:style>
-  <w:style w:type="paragraph" w:styleId="Heading6">
+  <w:style w:type="paragraph" w:styleId="Ttulo6">
     <w:name w:val="heading 6"/>
     <w:basedOn w:val="Normal"/>
     <w:next w:val="Normal"/>
-    <w:link w:val="Heading6Char"/>
+    <w:link w:val="Ttulo6Car"/>
     <w:uiPriority w:val="9"/>
     <w:semiHidden/>
     <w:unhideWhenUsed/>
@@ -1914,11 +2238,11 @@
       <w:color w:val="595959" w:themeColor="text1" w:themeTint="A6"/>
     </w:rPr>
   </w:style>
-  <w:style w:type="paragraph" w:styleId="Heading7">
+  <w:style w:type="paragraph" w:styleId="Ttulo7">
     <w:name w:val="heading 7"/>
     <w:basedOn w:val="Normal"/>
     <w:next w:val="Normal"/>
-    <w:link w:val="Heading7Char"/>
+    <w:link w:val="Ttulo7Car"/>
     <w:uiPriority w:val="9"/>
     <w:semiHidden/>
     <w:unhideWhenUsed/>
@@ -1935,11 +2259,11 @@
       <w:color w:val="595959" w:themeColor="text1" w:themeTint="A6"/>
     </w:rPr>
   </w:style>
-  <w:style w:type="paragraph" w:styleId="Heading8">
+  <w:style w:type="paragraph" w:styleId="Ttulo8">
     <w:name w:val="heading 8"/>
     <w:basedOn w:val="Normal"/>
     <w:next w:val="Normal"/>
-    <w:link w:val="Heading8Char"/>
+    <w:link w:val="Ttulo8Car"/>
     <w:uiPriority w:val="9"/>
     <w:semiHidden/>
     <w:unhideWhenUsed/>
@@ -1958,11 +2282,11 @@
       <w:color w:val="272727" w:themeColor="text1" w:themeTint="D8"/>
     </w:rPr>
   </w:style>
-  <w:style w:type="paragraph" w:styleId="Heading9">
+  <w:style w:type="paragraph" w:styleId="Ttulo9">
     <w:name w:val="heading 9"/>
     <w:basedOn w:val="Normal"/>
     <w:next w:val="Normal"/>
-    <w:link w:val="Heading9Char"/>
+    <w:link w:val="Ttulo9Car"/>
     <w:uiPriority w:val="9"/>
     <w:semiHidden/>
     <w:unhideWhenUsed/>
@@ -1979,13 +2303,13 @@
       <w:color w:val="272727" w:themeColor="text1" w:themeTint="D8"/>
     </w:rPr>
   </w:style>
-  <w:style w:type="character" w:default="1" w:styleId="DefaultParagraphFont">
+  <w:style w:type="character" w:default="1" w:styleId="Fuentedeprrafopredeter">
     <w:name w:val="Default Paragraph Font"/>
     <w:uiPriority w:val="1"/>
     <w:semiHidden/>
     <w:unhideWhenUsed/>
   </w:style>
-  <w:style w:type="table" w:default="1" w:styleId="TableNormal">
+  <w:style w:type="table" w:default="1" w:styleId="Tablanormal">
     <w:name w:val="Normal Table"/>
     <w:uiPriority w:val="99"/>
     <w:semiHidden/>
@@ -2000,16 +2324,16 @@
       </w:tblCellMar>
     </w:tblPr>
   </w:style>
-  <w:style w:type="numbering" w:default="1" w:styleId="NoList">
+  <w:style w:type="numbering" w:default="1" w:styleId="Sinlista">
     <w:name w:val="No List"/>
     <w:uiPriority w:val="99"/>
     <w:semiHidden/>
     <w:unhideWhenUsed/>
   </w:style>
-  <w:style w:type="character" w:customStyle="1" w:styleId="Heading1Char">
-    <w:name w:val="Heading 1 Char"/>
-    <w:basedOn w:val="DefaultParagraphFont"/>
-    <w:link w:val="Heading1"/>
+  <w:style w:type="character" w:customStyle="1" w:styleId="Ttulo1Car">
+    <w:name w:val="Título 1 Car"/>
+    <w:basedOn w:val="Fuentedeprrafopredeter"/>
+    <w:link w:val="Ttulo1"/>
     <w:uiPriority w:val="9"/>
     <w:rsid w:val="002A082C"/>
     <w:rPr>
@@ -2019,10 +2343,10 @@
       <w:szCs w:val="40"/>
     </w:rPr>
   </w:style>
-  <w:style w:type="character" w:customStyle="1" w:styleId="Heading2Char">
-    <w:name w:val="Heading 2 Char"/>
-    <w:basedOn w:val="DefaultParagraphFont"/>
-    <w:link w:val="Heading2"/>
+  <w:style w:type="character" w:customStyle="1" w:styleId="Ttulo2Car">
+    <w:name w:val="Título 2 Car"/>
+    <w:basedOn w:val="Fuentedeprrafopredeter"/>
+    <w:link w:val="Ttulo2"/>
     <w:uiPriority w:val="9"/>
     <w:semiHidden/>
     <w:rsid w:val="002A082C"/>
@@ -2033,10 +2357,10 @@
       <w:szCs w:val="32"/>
     </w:rPr>
   </w:style>
-  <w:style w:type="character" w:customStyle="1" w:styleId="Heading3Char">
-    <w:name w:val="Heading 3 Char"/>
-    <w:basedOn w:val="DefaultParagraphFont"/>
-    <w:link w:val="Heading3"/>
+  <w:style w:type="character" w:customStyle="1" w:styleId="Ttulo3Car">
+    <w:name w:val="Título 3 Car"/>
+    <w:basedOn w:val="Fuentedeprrafopredeter"/>
+    <w:link w:val="Ttulo3"/>
     <w:uiPriority w:val="9"/>
     <w:semiHidden/>
     <w:rsid w:val="002A082C"/>
@@ -2047,10 +2371,10 @@
       <w:szCs w:val="28"/>
     </w:rPr>
   </w:style>
-  <w:style w:type="character" w:customStyle="1" w:styleId="Heading4Char">
-    <w:name w:val="Heading 4 Char"/>
-    <w:basedOn w:val="DefaultParagraphFont"/>
-    <w:link w:val="Heading4"/>
+  <w:style w:type="character" w:customStyle="1" w:styleId="Ttulo4Car">
+    <w:name w:val="Título 4 Car"/>
+    <w:basedOn w:val="Fuentedeprrafopredeter"/>
+    <w:link w:val="Ttulo4"/>
     <w:uiPriority w:val="9"/>
     <w:semiHidden/>
     <w:rsid w:val="002A082C"/>
@@ -2061,10 +2385,10 @@
       <w:color w:val="0F4761" w:themeColor="accent1" w:themeShade="BF"/>
     </w:rPr>
   </w:style>
-  <w:style w:type="character" w:customStyle="1" w:styleId="Heading5Char">
-    <w:name w:val="Heading 5 Char"/>
-    <w:basedOn w:val="DefaultParagraphFont"/>
-    <w:link w:val="Heading5"/>
+  <w:style w:type="character" w:customStyle="1" w:styleId="Ttulo5Car">
+    <w:name w:val="Título 5 Car"/>
+    <w:basedOn w:val="Fuentedeprrafopredeter"/>
+    <w:link w:val="Ttulo5"/>
     <w:uiPriority w:val="9"/>
     <w:semiHidden/>
     <w:rsid w:val="002A082C"/>
@@ -2073,10 +2397,10 @@
       <w:color w:val="0F4761" w:themeColor="accent1" w:themeShade="BF"/>
     </w:rPr>
   </w:style>
-  <w:style w:type="character" w:customStyle="1" w:styleId="Heading6Char">
-    <w:name w:val="Heading 6 Char"/>
-    <w:basedOn w:val="DefaultParagraphFont"/>
-    <w:link w:val="Heading6"/>
+  <w:style w:type="character" w:customStyle="1" w:styleId="Ttulo6Car">
+    <w:name w:val="Título 6 Car"/>
+    <w:basedOn w:val="Fuentedeprrafopredeter"/>
+    <w:link w:val="Ttulo6"/>
     <w:uiPriority w:val="9"/>
     <w:semiHidden/>
     <w:rsid w:val="002A082C"/>
@@ -2087,10 +2411,10 @@
       <w:color w:val="595959" w:themeColor="text1" w:themeTint="A6"/>
     </w:rPr>
   </w:style>
-  <w:style w:type="character" w:customStyle="1" w:styleId="Heading7Char">
-    <w:name w:val="Heading 7 Char"/>
-    <w:basedOn w:val="DefaultParagraphFont"/>
-    <w:link w:val="Heading7"/>
+  <w:style w:type="character" w:customStyle="1" w:styleId="Ttulo7Car">
+    <w:name w:val="Título 7 Car"/>
+    <w:basedOn w:val="Fuentedeprrafopredeter"/>
+    <w:link w:val="Ttulo7"/>
     <w:uiPriority w:val="9"/>
     <w:semiHidden/>
     <w:rsid w:val="002A082C"/>
@@ -2099,10 +2423,10 @@
       <w:color w:val="595959" w:themeColor="text1" w:themeTint="A6"/>
     </w:rPr>
   </w:style>
-  <w:style w:type="character" w:customStyle="1" w:styleId="Heading8Char">
-    <w:name w:val="Heading 8 Char"/>
-    <w:basedOn w:val="DefaultParagraphFont"/>
-    <w:link w:val="Heading8"/>
+  <w:style w:type="character" w:customStyle="1" w:styleId="Ttulo8Car">
+    <w:name w:val="Título 8 Car"/>
+    <w:basedOn w:val="Fuentedeprrafopredeter"/>
+    <w:link w:val="Ttulo8"/>
     <w:uiPriority w:val="9"/>
     <w:semiHidden/>
     <w:rsid w:val="002A082C"/>
@@ -2113,10 +2437,10 @@
       <w:color w:val="272727" w:themeColor="text1" w:themeTint="D8"/>
     </w:rPr>
   </w:style>
-  <w:style w:type="character" w:customStyle="1" w:styleId="Heading9Char">
-    <w:name w:val="Heading 9 Char"/>
-    <w:basedOn w:val="DefaultParagraphFont"/>
-    <w:link w:val="Heading9"/>
+  <w:style w:type="character" w:customStyle="1" w:styleId="Ttulo9Car">
+    <w:name w:val="Título 9 Car"/>
+    <w:basedOn w:val="Fuentedeprrafopredeter"/>
+    <w:link w:val="Ttulo9"/>
     <w:uiPriority w:val="9"/>
     <w:semiHidden/>
     <w:rsid w:val="002A082C"/>
@@ -2125,11 +2449,11 @@
       <w:color w:val="272727" w:themeColor="text1" w:themeTint="D8"/>
     </w:rPr>
   </w:style>
-  <w:style w:type="paragraph" w:styleId="Title">
+  <w:style w:type="paragraph" w:styleId="Ttulo">
     <w:name w:val="Title"/>
     <w:basedOn w:val="Normal"/>
     <w:next w:val="Normal"/>
-    <w:link w:val="TitleChar"/>
+    <w:link w:val="TtuloCar"/>
     <w:uiPriority w:val="10"/>
     <w:qFormat/>
     <w:rsid w:val="002A082C"/>
@@ -2145,10 +2469,10 @@
       <w:szCs w:val="56"/>
     </w:rPr>
   </w:style>
-  <w:style w:type="character" w:customStyle="1" w:styleId="TitleChar">
-    <w:name w:val="Title Char"/>
-    <w:basedOn w:val="DefaultParagraphFont"/>
-    <w:link w:val="Title"/>
+  <w:style w:type="character" w:customStyle="1" w:styleId="TtuloCar">
+    <w:name w:val="Título Car"/>
+    <w:basedOn w:val="Fuentedeprrafopredeter"/>
+    <w:link w:val="Ttulo"/>
     <w:uiPriority w:val="10"/>
     <w:rsid w:val="002A082C"/>
     <w:rPr>
@@ -2159,11 +2483,11 @@
       <w:szCs w:val="56"/>
     </w:rPr>
   </w:style>
-  <w:style w:type="paragraph" w:styleId="Subtitle">
+  <w:style w:type="paragraph" w:styleId="Subttulo">
     <w:name w:val="Subtitle"/>
     <w:basedOn w:val="Normal"/>
     <w:next w:val="Normal"/>
-    <w:link w:val="SubtitleChar"/>
+    <w:link w:val="SubttuloCar"/>
     <w:uiPriority w:val="11"/>
     <w:qFormat/>
     <w:rsid w:val="002A082C"/>
@@ -2180,10 +2504,10 @@
       <w:szCs w:val="28"/>
     </w:rPr>
   </w:style>
-  <w:style w:type="character" w:customStyle="1" w:styleId="SubtitleChar">
-    <w:name w:val="Subtitle Char"/>
-    <w:basedOn w:val="DefaultParagraphFont"/>
-    <w:link w:val="Subtitle"/>
+  <w:style w:type="character" w:customStyle="1" w:styleId="SubttuloCar">
+    <w:name w:val="Subtítulo Car"/>
+    <w:basedOn w:val="Fuentedeprrafopredeter"/>
+    <w:link w:val="Subttulo"/>
     <w:uiPriority w:val="11"/>
     <w:rsid w:val="002A082C"/>
     <w:rPr>
@@ -2194,11 +2518,11 @@
       <w:szCs w:val="28"/>
     </w:rPr>
   </w:style>
-  <w:style w:type="paragraph" w:styleId="Quote">
+  <w:style w:type="paragraph" w:styleId="Cita">
     <w:name w:val="Quote"/>
     <w:basedOn w:val="Normal"/>
     <w:next w:val="Normal"/>
-    <w:link w:val="QuoteChar"/>
+    <w:link w:val="CitaCar"/>
     <w:uiPriority w:val="29"/>
     <w:qFormat/>
     <w:rsid w:val="002A082C"/>
@@ -2212,10 +2536,10 @@
       <w:color w:val="404040" w:themeColor="text1" w:themeTint="BF"/>
     </w:rPr>
   </w:style>
-  <w:style w:type="character" w:customStyle="1" w:styleId="QuoteChar">
-    <w:name w:val="Quote Char"/>
-    <w:basedOn w:val="DefaultParagraphFont"/>
-    <w:link w:val="Quote"/>
+  <w:style w:type="character" w:customStyle="1" w:styleId="CitaCar">
+    <w:name w:val="Cita Car"/>
+    <w:basedOn w:val="Fuentedeprrafopredeter"/>
+    <w:link w:val="Cita"/>
     <w:uiPriority w:val="29"/>
     <w:rsid w:val="002A082C"/>
     <w:rPr>
@@ -2224,7 +2548,7 @@
       <w:color w:val="404040" w:themeColor="text1" w:themeTint="BF"/>
     </w:rPr>
   </w:style>
-  <w:style w:type="paragraph" w:styleId="ListParagraph">
+  <w:style w:type="paragraph" w:styleId="Prrafodelista">
     <w:name w:val="List Paragraph"/>
     <w:basedOn w:val="Normal"/>
     <w:uiPriority w:val="34"/>
@@ -2235,9 +2559,9 @@
       <w:contextualSpacing/>
     </w:pPr>
   </w:style>
-  <w:style w:type="character" w:styleId="IntenseEmphasis">
+  <w:style w:type="character" w:styleId="nfasisintenso">
     <w:name w:val="Intense Emphasis"/>
-    <w:basedOn w:val="DefaultParagraphFont"/>
+    <w:basedOn w:val="Fuentedeprrafopredeter"/>
     <w:uiPriority w:val="21"/>
     <w:qFormat/>
     <w:rsid w:val="002A082C"/>
@@ -2247,11 +2571,11 @@
       <w:color w:val="0F4761" w:themeColor="accent1" w:themeShade="BF"/>
     </w:rPr>
   </w:style>
-  <w:style w:type="paragraph" w:styleId="IntenseQuote">
+  <w:style w:type="paragraph" w:styleId="Citadestacada">
     <w:name w:val="Intense Quote"/>
     <w:basedOn w:val="Normal"/>
     <w:next w:val="Normal"/>
-    <w:link w:val="IntenseQuoteChar"/>
+    <w:link w:val="CitadestacadaCar"/>
     <w:uiPriority w:val="30"/>
     <w:qFormat/>
     <w:rsid w:val="002A082C"/>
@@ -2270,10 +2594,10 @@
       <w:color w:val="0F4761" w:themeColor="accent1" w:themeShade="BF"/>
     </w:rPr>
   </w:style>
-  <w:style w:type="character" w:customStyle="1" w:styleId="IntenseQuoteChar">
-    <w:name w:val="Intense Quote Char"/>
-    <w:basedOn w:val="DefaultParagraphFont"/>
-    <w:link w:val="IntenseQuote"/>
+  <w:style w:type="character" w:customStyle="1" w:styleId="CitadestacadaCar">
+    <w:name w:val="Cita destacada Car"/>
+    <w:basedOn w:val="Fuentedeprrafopredeter"/>
+    <w:link w:val="Citadestacada"/>
     <w:uiPriority w:val="30"/>
     <w:rsid w:val="002A082C"/>
     <w:rPr>
@@ -2282,9 +2606,9 @@
       <w:color w:val="0F4761" w:themeColor="accent1" w:themeShade="BF"/>
     </w:rPr>
   </w:style>
-  <w:style w:type="character" w:styleId="IntenseReference">
+  <w:style w:type="character" w:styleId="Referenciaintensa">
     <w:name w:val="Intense Reference"/>
-    <w:basedOn w:val="DefaultParagraphFont"/>
+    <w:basedOn w:val="Fuentedeprrafopredeter"/>
     <w:uiPriority w:val="32"/>
     <w:qFormat/>
     <w:rsid w:val="002A082C"/>
@@ -2296,9 +2620,9 @@
       <w:spacing w:val="5"/>
     </w:rPr>
   </w:style>
-  <w:style w:type="table" w:styleId="TableGrid">
+  <w:style w:type="table" w:styleId="Tablaconcuadrcula">
     <w:name w:val="Table Grid"/>
-    <w:basedOn w:val="TableNormal"/>
+    <w:basedOn w:val="Tablanormal"/>
     <w:uiPriority w:val="39"/>
     <w:rsid w:val="00135B2F"/>
     <w:pPr>
@@ -2315,9 +2639,9 @@
       </w:tblBorders>
     </w:tblPr>
   </w:style>
-  <w:style w:type="character" w:styleId="Hyperlink">
+  <w:style w:type="character" w:styleId="Hipervnculo">
     <w:name w:val="Hyperlink"/>
-    <w:basedOn w:val="DefaultParagraphFont"/>
+    <w:basedOn w:val="Fuentedeprrafopredeter"/>
     <w:uiPriority w:val="99"/>
     <w:unhideWhenUsed/>
     <w:rsid w:val="004B45E8"/>
@@ -2326,9 +2650,9 @@
       <w:u w:val="single"/>
     </w:rPr>
   </w:style>
-  <w:style w:type="character" w:styleId="UnresolvedMention">
+  <w:style w:type="character" w:styleId="Mencinsinresolver">
     <w:name w:val="Unresolved Mention"/>
-    <w:basedOn w:val="DefaultParagraphFont"/>
+    <w:basedOn w:val="Fuentedeprrafopredeter"/>
     <w:uiPriority w:val="99"/>
     <w:semiHidden/>
     <w:unhideWhenUsed/>

</xml_diff>